<commit_message>
Update tasks and points
</commit_message>
<xml_diff>
--- a/Задание_final.docx
+++ b/Задание_final.docx
@@ -1,6 +1,6 @@
 
 <file path=word/document.xml><?xml version="1.0" encoding="utf-8"?>
-<w:document xmlns:wpc="http://schemas.microsoft.com/office/word/2010/wordprocessingCanvas" xmlns:mc="http://schemas.openxmlformats.org/markup-compatibility/2006" xmlns:o="urn:schemas-microsoft-com:office:office" xmlns:r="http://schemas.openxmlformats.org/officeDocument/2006/relationships" xmlns:m="http://schemas.openxmlformats.org/officeDocument/2006/math" xmlns:v="urn:schemas-microsoft-com:vml" xmlns:wp14="http://schemas.microsoft.com/office/word/2010/wordprocessingDrawing" xmlns:wp="http://schemas.openxmlformats.org/drawingml/2006/wordprocessingDrawing" xmlns:w10="urn:schemas-microsoft-com:office:word" xmlns:w="http://schemas.openxmlformats.org/wordprocessingml/2006/main" xmlns:w14="http://schemas.microsoft.com/office/word/2010/wordml" xmlns:w15="http://schemas.microsoft.com/office/word/2012/wordml" xmlns:wpg="http://schemas.microsoft.com/office/word/2010/wordprocessingGroup" xmlns:wpi="http://schemas.microsoft.com/office/word/2010/wordprocessingInk" xmlns:wne="http://schemas.microsoft.com/office/word/2006/wordml" xmlns:wps="http://schemas.microsoft.com/office/word/2010/wordprocessingShape" mc:Ignorable="w14 w15 wp14">
+<w:document xmlns:wpc="http://schemas.microsoft.com/office/word/2010/wordprocessingCanvas" xmlns:cx="http://schemas.microsoft.com/office/drawing/2014/chartex" xmlns:cx1="http://schemas.microsoft.com/office/drawing/2015/9/8/chartex" xmlns:cx2="http://schemas.microsoft.com/office/drawing/2015/10/21/chartex" xmlns:cx3="http://schemas.microsoft.com/office/drawing/2016/5/9/chartex" xmlns:cx4="http://schemas.microsoft.com/office/drawing/2016/5/10/chartex" xmlns:cx5="http://schemas.microsoft.com/office/drawing/2016/5/11/chartex" xmlns:cx6="http://schemas.microsoft.com/office/drawing/2016/5/12/chartex" xmlns:cx7="http://schemas.microsoft.com/office/drawing/2016/5/13/chartex" xmlns:cx8="http://schemas.microsoft.com/office/drawing/2016/5/14/chartex" xmlns:mc="http://schemas.openxmlformats.org/markup-compatibility/2006" xmlns:aink="http://schemas.microsoft.com/office/drawing/2016/ink" xmlns:am3d="http://schemas.microsoft.com/office/drawing/2017/model3d" xmlns:o="urn:schemas-microsoft-com:office:office" xmlns:oel="http://schemas.microsoft.com/office/2019/extlst" xmlns:r="http://schemas.openxmlformats.org/officeDocument/2006/relationships" xmlns:m="http://schemas.openxmlformats.org/officeDocument/2006/math" xmlns:v="urn:schemas-microsoft-com:vml" xmlns:wp14="http://schemas.microsoft.com/office/word/2010/wordprocessingDrawing" xmlns:wp="http://schemas.openxmlformats.org/drawingml/2006/wordprocessingDrawing" xmlns:w10="urn:schemas-microsoft-com:office:word" xmlns:w="http://schemas.openxmlformats.org/wordprocessingml/2006/main" xmlns:w14="http://schemas.microsoft.com/office/word/2010/wordml" xmlns:w15="http://schemas.microsoft.com/office/word/2012/wordml" xmlns:w16cex="http://schemas.microsoft.com/office/word/2018/wordml/cex" xmlns:w16cid="http://schemas.microsoft.com/office/word/2016/wordml/cid" xmlns:w16="http://schemas.microsoft.com/office/word/2018/wordml" xmlns:w16du="http://schemas.microsoft.com/office/word/2023/wordml/word16du" xmlns:w16sdtdh="http://schemas.microsoft.com/office/word/2020/wordml/sdtdatahash" xmlns:w16se="http://schemas.microsoft.com/office/word/2015/wordml/symex" xmlns:wpg="http://schemas.microsoft.com/office/word/2010/wordprocessingGroup" xmlns:wpi="http://schemas.microsoft.com/office/word/2010/wordprocessingInk" xmlns:wne="http://schemas.microsoft.com/office/word/2006/wordml" xmlns:wps="http://schemas.microsoft.com/office/word/2010/wordprocessingShape" mc:Ignorable="w14 w15 w16se w16cid w16 w16cex w16sdtdh w16du wp14">
   <w:background w:color="FFFFFF"/>
   <w:body>
     <w:p>
@@ -68,43 +68,7 @@
           <w:sz w:val="24"/>
           <w:szCs w:val="24"/>
         </w:rPr>
-        <w:t xml:space="preserve"> Проделать все пункты согласно файлу Инструкция.doc (</w:t>
-      </w:r>
-      <w:proofErr w:type="spellStart"/>
-      <w:r>
-        <w:rPr>
-          <w:rFonts w:ascii="Times New Roman" w:eastAsia="Times New Roman" w:hAnsi="Times New Roman" w:cs="Times New Roman"/>
-          <w:sz w:val="24"/>
-          <w:szCs w:val="24"/>
-        </w:rPr>
-        <w:t>Google</w:t>
-      </w:r>
-      <w:proofErr w:type="spellEnd"/>
-      <w:r>
-        <w:rPr>
-          <w:rFonts w:ascii="Times New Roman" w:eastAsia="Times New Roman" w:hAnsi="Times New Roman" w:cs="Times New Roman"/>
-          <w:sz w:val="24"/>
-          <w:szCs w:val="24"/>
-        </w:rPr>
-        <w:t xml:space="preserve"> </w:t>
-      </w:r>
-      <w:proofErr w:type="spellStart"/>
-      <w:r>
-        <w:rPr>
-          <w:rFonts w:ascii="Times New Roman" w:eastAsia="Times New Roman" w:hAnsi="Times New Roman" w:cs="Times New Roman"/>
-          <w:sz w:val="24"/>
-          <w:szCs w:val="24"/>
-        </w:rPr>
-        <w:t>Disk</w:t>
-      </w:r>
-      <w:proofErr w:type="spellEnd"/>
-      <w:r>
-        <w:rPr>
-          <w:rFonts w:ascii="Times New Roman" w:eastAsia="Times New Roman" w:hAnsi="Times New Roman" w:cs="Times New Roman"/>
-          <w:sz w:val="24"/>
-          <w:szCs w:val="24"/>
-        </w:rPr>
-        <w:t>)</w:t>
+        <w:t xml:space="preserve"> Проделать все пункты согласно файлу Инструкция.doc (Google Disk)</w:t>
       </w:r>
     </w:p>
     <w:p>
@@ -152,25 +116,16 @@
           <w:sz w:val="24"/>
           <w:szCs w:val="24"/>
         </w:rPr>
+        <w:t xml:space="preserve"> Установить</w:t>
+      </w:r>
+      <w:r>
+        <w:rPr>
+          <w:rFonts w:ascii="Times New Roman" w:eastAsia="Times New Roman" w:hAnsi="Times New Roman" w:cs="Times New Roman"/>
+          <w:sz w:val="24"/>
+          <w:szCs w:val="24"/>
+        </w:rPr>
         <w:t xml:space="preserve"> </w:t>
       </w:r>
-      <w:bookmarkStart w:id="0" w:name="_GoBack"/>
-      <w:r>
-        <w:rPr>
-          <w:rFonts w:ascii="Times New Roman" w:eastAsia="Times New Roman" w:hAnsi="Times New Roman" w:cs="Times New Roman"/>
-          <w:sz w:val="24"/>
-          <w:szCs w:val="24"/>
-        </w:rPr>
-        <w:t>Установить</w:t>
-      </w:r>
-      <w:r>
-        <w:rPr>
-          <w:rFonts w:ascii="Times New Roman" w:eastAsia="Times New Roman" w:hAnsi="Times New Roman" w:cs="Times New Roman"/>
-          <w:sz w:val="24"/>
-          <w:szCs w:val="24"/>
-        </w:rPr>
-        <w:t xml:space="preserve"> </w:t>
-      </w:r>
       <w:r>
         <w:rPr>
           <w:rFonts w:ascii="Times New Roman" w:eastAsia="Times New Roman" w:hAnsi="Times New Roman" w:cs="Times New Roman"/>
@@ -179,7 +134,6 @@
         </w:rPr>
         <w:t>и познакомиться с</w:t>
       </w:r>
-      <w:bookmarkEnd w:id="0"/>
       <w:r>
         <w:rPr>
           <w:rFonts w:ascii="Times New Roman" w:eastAsia="Times New Roman" w:hAnsi="Times New Roman" w:cs="Times New Roman"/>
@@ -269,16 +223,7 @@
           <w:sz w:val="24"/>
           <w:szCs w:val="24"/>
         </w:rPr>
-        <w:t xml:space="preserve"> массив чисел и рисовать график соответствующий формуле</w:t>
-      </w:r>
-      <w:proofErr w:type="gramStart"/>
-      <w:r>
-        <w:rPr>
-          <w:rFonts w:ascii="Times New Roman" w:eastAsia="Times New Roman" w:hAnsi="Times New Roman" w:cs="Times New Roman"/>
-          <w:sz w:val="24"/>
-          <w:szCs w:val="24"/>
-        </w:rPr>
-        <w:t xml:space="preserve">: </w:t>
+        <w:t xml:space="preserve"> массив чисел и рисовать график соответствующий формуле: </w:t>
       </w:r>
       <m:oMath>
         <m:r>
@@ -584,16 +529,7 @@
           <w:sz w:val="24"/>
           <w:szCs w:val="24"/>
         </w:rPr>
-        <w:t>,</w:t>
-      </w:r>
-      <w:proofErr w:type="gramEnd"/>
-      <w:r>
-        <w:rPr>
-          <w:rFonts w:ascii="Times New Roman" w:eastAsia="Times New Roman" w:hAnsi="Times New Roman" w:cs="Times New Roman"/>
-          <w:sz w:val="24"/>
-          <w:szCs w:val="24"/>
-        </w:rPr>
-        <w:t xml:space="preserve"> где А</w:t>
+        <w:t>, где А</w:t>
       </w:r>
       <w:r>
         <w:rPr>
@@ -756,7 +692,7 @@
           <w:szCs w:val="24"/>
         </w:rPr>
         <w:drawing>
-          <wp:anchor distT="0" distB="0" distL="114300" distR="114300" simplePos="0" relativeHeight="251660288" behindDoc="0" locked="0" layoutInCell="0" hidden="0" allowOverlap="0" wp14:anchorId="65D95A4A" wp14:editId="5E69BDFF">
+          <wp:anchor distT="0" distB="0" distL="114300" distR="114300" simplePos="0" relativeHeight="251660288" behindDoc="0" locked="0" layoutInCell="0" hidden="0" allowOverlap="0" wp14:anchorId="017A4B11" wp14:editId="4B9E80AD">
             <wp:simplePos x="0" y="0"/>
             <wp:positionH relativeFrom="margin">
               <wp:posOffset>3711575</wp:posOffset>
@@ -807,7 +743,7 @@
           <w:szCs w:val="24"/>
         </w:rPr>
         <w:drawing>
-          <wp:inline distT="0" distB="0" distL="114300" distR="114300" wp14:anchorId="19AAB5CF" wp14:editId="450D7554">
+          <wp:inline distT="0" distB="0" distL="114300" distR="114300" wp14:anchorId="1ABB3ADA" wp14:editId="1BCD7F82">
             <wp:extent cx="2847975" cy="1228725"/>
             <wp:effectExtent l="0" t="0" r="0" b="0"/>
             <wp:docPr id="1" name="image02.png"/>
@@ -872,7 +808,7 @@
           <w:szCs w:val="24"/>
         </w:rPr>
         <w:drawing>
-          <wp:anchor distT="0" distB="0" distL="114300" distR="114300" simplePos="0" relativeHeight="251659264" behindDoc="0" locked="0" layoutInCell="0" hidden="0" allowOverlap="0" wp14:anchorId="305AFB06" wp14:editId="2D5CD10D">
+          <wp:anchor distT="0" distB="0" distL="114300" distR="114300" simplePos="0" relativeHeight="251659264" behindDoc="0" locked="0" layoutInCell="0" hidden="0" allowOverlap="0" wp14:anchorId="35A16E8D" wp14:editId="0D1AE647">
             <wp:simplePos x="0" y="0"/>
             <wp:positionH relativeFrom="margin">
               <wp:posOffset>-5715</wp:posOffset>
@@ -950,7 +886,7 @@
           <w:szCs w:val="24"/>
         </w:rPr>
         <w:drawing>
-          <wp:anchor distT="0" distB="0" distL="114300" distR="114300" simplePos="0" relativeHeight="251658240" behindDoc="0" locked="0" layoutInCell="0" hidden="0" allowOverlap="0" wp14:anchorId="5CCC9838" wp14:editId="2FF87489">
+          <wp:anchor distT="0" distB="0" distL="114300" distR="114300" simplePos="0" relativeHeight="251658240" behindDoc="0" locked="0" layoutInCell="0" hidden="0" allowOverlap="0" wp14:anchorId="5C00D71B" wp14:editId="2749122F">
             <wp:simplePos x="0" y="0"/>
             <wp:positionH relativeFrom="margin">
               <wp:posOffset>3710940</wp:posOffset>
@@ -1073,7 +1009,7 @@
     </w:p>
     <w:tbl>
       <w:tblPr>
-        <w:tblStyle w:val="a5"/>
+        <w:tblStyle w:val="a"/>
         <w:tblW w:w="6758" w:type="dxa"/>
         <w:tblInd w:w="115" w:type="dxa"/>
         <w:tblBorders>
@@ -1236,25 +1172,7 @@
                 <w:sz w:val="24"/>
                 <w:szCs w:val="24"/>
               </w:rPr>
-              <w:t xml:space="preserve">Модифицированный </w:t>
-            </w:r>
-            <w:proofErr w:type="spellStart"/>
-            <w:r>
-              <w:rPr>
-                <w:rFonts w:ascii="Times New Roman" w:eastAsia="Times New Roman" w:hAnsi="Times New Roman" w:cs="Times New Roman"/>
-                <w:sz w:val="24"/>
-                <w:szCs w:val="24"/>
-              </w:rPr>
-              <w:t>cusp-like</w:t>
-            </w:r>
-            <w:proofErr w:type="spellEnd"/>
-            <w:r>
-              <w:rPr>
-                <w:rFonts w:ascii="Times New Roman" w:eastAsia="Times New Roman" w:hAnsi="Times New Roman" w:cs="Times New Roman"/>
-                <w:sz w:val="24"/>
-                <w:szCs w:val="24"/>
-              </w:rPr>
-              <w:t xml:space="preserve"> фильтр (формулы А) с параметрами l = 5, k =11, m1=16, m2 = 1</w:t>
+              <w:t>Модифицированный cusp-like фильтр (формулы А) с параметрами l = 5, k =11, m1=16, m2 = 1</w:t>
             </w:r>
           </w:p>
         </w:tc>
@@ -1404,25 +1322,7 @@
                 <w:sz w:val="24"/>
                 <w:szCs w:val="24"/>
               </w:rPr>
-              <w:t xml:space="preserve">Модифицированный </w:t>
-            </w:r>
-            <w:proofErr w:type="spellStart"/>
-            <w:r>
-              <w:rPr>
-                <w:rFonts w:ascii="Times New Roman" w:eastAsia="Times New Roman" w:hAnsi="Times New Roman" w:cs="Times New Roman"/>
-                <w:sz w:val="24"/>
-                <w:szCs w:val="24"/>
-              </w:rPr>
-              <w:t>cusp-like</w:t>
-            </w:r>
-            <w:proofErr w:type="spellEnd"/>
-            <w:r>
-              <w:rPr>
-                <w:rFonts w:ascii="Times New Roman" w:eastAsia="Times New Roman" w:hAnsi="Times New Roman" w:cs="Times New Roman"/>
-                <w:sz w:val="24"/>
-                <w:szCs w:val="24"/>
-              </w:rPr>
-              <w:t xml:space="preserve"> фильтр (формулы А) с параметрами l = 6,</w:t>
+              <w:t>Модифицированный cusp-like фильтр (формулы А) с параметрами l = 6,</w:t>
             </w:r>
             <w:r>
               <w:rPr>
@@ -1649,25 +1549,7 @@
                 <w:sz w:val="24"/>
                 <w:szCs w:val="24"/>
               </w:rPr>
-              <w:t xml:space="preserve">Модифицированный </w:t>
-            </w:r>
-            <w:proofErr w:type="spellStart"/>
-            <w:r>
-              <w:rPr>
-                <w:rFonts w:ascii="Times New Roman" w:eastAsia="Times New Roman" w:hAnsi="Times New Roman" w:cs="Times New Roman"/>
-                <w:sz w:val="24"/>
-                <w:szCs w:val="24"/>
-              </w:rPr>
-              <w:t>cusp-like</w:t>
-            </w:r>
-            <w:proofErr w:type="spellEnd"/>
-            <w:r>
-              <w:rPr>
-                <w:rFonts w:ascii="Times New Roman" w:eastAsia="Times New Roman" w:hAnsi="Times New Roman" w:cs="Times New Roman"/>
-                <w:sz w:val="24"/>
-                <w:szCs w:val="24"/>
-              </w:rPr>
-              <w:t xml:space="preserve"> фильтр (формулы А) </w:t>
+              <w:t xml:space="preserve">Модифицированный cusp-like фильтр (формулы А) </w:t>
             </w:r>
             <w:r>
               <w:rPr>
@@ -1812,19 +1694,8 @@
           <w:sz w:val="28"/>
           <w:szCs w:val="28"/>
         </w:rPr>
-        <w:t xml:space="preserve">Задание № 2: знакомство с синтаксисом </w:t>
-      </w:r>
-      <w:proofErr w:type="spellStart"/>
-      <w:r>
-        <w:rPr>
-          <w:rFonts w:ascii="Times New Roman" w:eastAsia="Times New Roman" w:hAnsi="Times New Roman" w:cs="Times New Roman"/>
-          <w:b/>
-          <w:sz w:val="28"/>
-          <w:szCs w:val="28"/>
-        </w:rPr>
-        <w:t>Verilog</w:t>
-      </w:r>
-      <w:proofErr w:type="spellEnd"/>
+        <w:t>Задание № 2: знакомство с синтаксисом Verilog</w:t>
+      </w:r>
     </w:p>
     <w:p>
       <w:pPr>
@@ -1857,25 +1728,7 @@
           <w:sz w:val="24"/>
           <w:szCs w:val="24"/>
         </w:rPr>
-        <w:t xml:space="preserve"> Установить на свой рабочий компьютер (ноутбук) – </w:t>
-      </w:r>
-      <w:proofErr w:type="spellStart"/>
-      <w:r>
-        <w:rPr>
-          <w:rFonts w:ascii="Times New Roman" w:eastAsia="Times New Roman" w:hAnsi="Times New Roman" w:cs="Times New Roman"/>
-          <w:sz w:val="24"/>
-          <w:szCs w:val="24"/>
-        </w:rPr>
-        <w:t>Quartus</w:t>
-      </w:r>
-      <w:proofErr w:type="spellEnd"/>
-      <w:r>
-        <w:rPr>
-          <w:rFonts w:ascii="Times New Roman" w:eastAsia="Times New Roman" w:hAnsi="Times New Roman" w:cs="Times New Roman"/>
-          <w:sz w:val="24"/>
-          <w:szCs w:val="24"/>
-        </w:rPr>
-        <w:t xml:space="preserve"> II версии 9.1</w:t>
+        <w:t xml:space="preserve"> Установить на свой рабочий компьютер (ноутбук) – Quartus II версии 9.1</w:t>
       </w:r>
       <w:r>
         <w:rPr>
@@ -1884,6 +1737,42 @@
           <w:szCs w:val="24"/>
         </w:rPr>
         <w:t xml:space="preserve">. </w:t>
+      </w:r>
+      <w:r>
+        <w:rPr>
+          <w:rFonts w:ascii="Times New Roman" w:eastAsia="Times New Roman" w:hAnsi="Times New Roman" w:cs="Times New Roman"/>
+          <w:sz w:val="24"/>
+          <w:szCs w:val="24"/>
+          <w:lang w:bidi="he-IL"/>
+        </w:rPr>
+        <w:t xml:space="preserve">Для работы с проектом выбирать микросхему </w:t>
+      </w:r>
+      <w:r>
+        <w:rPr>
+          <w:rFonts w:ascii="Times New Roman" w:eastAsia="Times New Roman" w:hAnsi="Times New Roman" w:cs="Times New Roman"/>
+          <w:sz w:val="24"/>
+          <w:szCs w:val="24"/>
+          <w:lang w:val="en-US" w:bidi="he-IL"/>
+        </w:rPr>
+        <w:t>Cyclone I</w:t>
+      </w:r>
+      <w:r>
+        <w:rPr>
+          <w:rFonts w:ascii="Times New Roman" w:eastAsia="Times New Roman" w:hAnsi="Times New Roman" w:cs="Times New Roman"/>
+          <w:sz w:val="24"/>
+          <w:szCs w:val="24"/>
+          <w:lang w:val="en-US" w:bidi="he-IL"/>
+        </w:rPr>
+        <w:t>II</w:t>
+      </w:r>
+      <w:r>
+        <w:rPr>
+          <w:rFonts w:ascii="Times New Roman" w:eastAsia="Times New Roman" w:hAnsi="Times New Roman" w:cs="Times New Roman"/>
+          <w:sz w:val="24"/>
+          <w:szCs w:val="24"/>
+          <w:lang w:val="en-US" w:bidi="he-IL"/>
+        </w:rPr>
+        <w:t xml:space="preserve"> E.</w:t>
       </w:r>
     </w:p>
     <w:p>
@@ -1928,23 +1817,13 @@
         </w:rPr>
         <w:t>System</w:t>
       </w:r>
-      <w:proofErr w:type="spellStart"/>
-      <w:r>
-        <w:rPr>
-          <w:rFonts w:ascii="Times New Roman" w:eastAsia="Times New Roman" w:hAnsi="Times New Roman" w:cs="Times New Roman"/>
-          <w:sz w:val="24"/>
-          <w:szCs w:val="24"/>
-        </w:rPr>
-        <w:t>Verilog</w:t>
-      </w:r>
-      <w:proofErr w:type="spellEnd"/>
-      <w:r>
-        <w:rPr>
-          <w:rFonts w:ascii="Times New Roman" w:eastAsia="Times New Roman" w:hAnsi="Times New Roman" w:cs="Times New Roman"/>
-          <w:sz w:val="24"/>
-          <w:szCs w:val="24"/>
-        </w:rPr>
-        <w:t xml:space="preserve"> выполня</w:t>
+      <w:r>
+        <w:rPr>
+          <w:rFonts w:ascii="Times New Roman" w:eastAsia="Times New Roman" w:hAnsi="Times New Roman" w:cs="Times New Roman"/>
+          <w:sz w:val="24"/>
+          <w:szCs w:val="24"/>
+        </w:rPr>
+        <w:t>Verilog выполня</w:t>
       </w:r>
       <w:r>
         <w:rPr>
@@ -1997,59 +1876,13 @@
         </w:rPr>
         <w:t>System</w:t>
       </w:r>
-      <w:proofErr w:type="spellStart"/>
-      <w:r>
-        <w:rPr>
-          <w:rFonts w:ascii="Times New Roman" w:eastAsia="Times New Roman" w:hAnsi="Times New Roman" w:cs="Times New Roman"/>
-          <w:sz w:val="24"/>
-          <w:szCs w:val="24"/>
-        </w:rPr>
-        <w:t>Verilog</w:t>
-      </w:r>
-      <w:proofErr w:type="spellEnd"/>
-      <w:r>
-        <w:rPr>
-          <w:rFonts w:ascii="Times New Roman" w:eastAsia="Times New Roman" w:hAnsi="Times New Roman" w:cs="Times New Roman"/>
-          <w:sz w:val="24"/>
-          <w:szCs w:val="24"/>
-        </w:rPr>
-        <w:t xml:space="preserve">, описывающий работу D-триггера со входами (d, </w:t>
-      </w:r>
-      <w:proofErr w:type="spellStart"/>
-      <w:r>
-        <w:rPr>
-          <w:rFonts w:ascii="Times New Roman" w:eastAsia="Times New Roman" w:hAnsi="Times New Roman" w:cs="Times New Roman"/>
-          <w:sz w:val="24"/>
-          <w:szCs w:val="24"/>
-        </w:rPr>
-        <w:t>clk</w:t>
-      </w:r>
-      <w:proofErr w:type="spellEnd"/>
-      <w:r>
-        <w:rPr>
-          <w:rFonts w:ascii="Times New Roman" w:eastAsia="Times New Roman" w:hAnsi="Times New Roman" w:cs="Times New Roman"/>
-          <w:sz w:val="24"/>
-          <w:szCs w:val="24"/>
-        </w:rPr>
-        <w:t xml:space="preserve"> и выходом </w:t>
-      </w:r>
-      <w:proofErr w:type="spellStart"/>
-      <w:r>
-        <w:rPr>
-          <w:rFonts w:ascii="Times New Roman" w:eastAsia="Times New Roman" w:hAnsi="Times New Roman" w:cs="Times New Roman"/>
-          <w:sz w:val="24"/>
-          <w:szCs w:val="24"/>
-        </w:rPr>
-        <w:t>out</w:t>
-      </w:r>
-      <w:proofErr w:type="spellEnd"/>
-      <w:r>
-        <w:rPr>
-          <w:rFonts w:ascii="Times New Roman" w:eastAsia="Times New Roman" w:hAnsi="Times New Roman" w:cs="Times New Roman"/>
-          <w:sz w:val="24"/>
-          <w:szCs w:val="24"/>
-        </w:rPr>
-        <w:t>).</w:t>
+      <w:r>
+        <w:rPr>
+          <w:rFonts w:ascii="Times New Roman" w:eastAsia="Times New Roman" w:hAnsi="Times New Roman" w:cs="Times New Roman"/>
+          <w:sz w:val="24"/>
+          <w:szCs w:val="24"/>
+        </w:rPr>
+        <w:t>Verilog, описывающий работу D-триггера со входами (d, clk и выходом out).</w:t>
       </w:r>
     </w:p>
     <w:p>
@@ -2147,25 +1980,7 @@
           <w:sz w:val="24"/>
           <w:szCs w:val="24"/>
         </w:rPr>
-        <w:t>: DATA_OUT[</w:t>
-      </w:r>
-      <w:proofErr w:type="gramStart"/>
-      <w:r>
-        <w:rPr>
-          <w:rFonts w:ascii="Times New Roman" w:eastAsia="Times New Roman" w:hAnsi="Times New Roman" w:cs="Times New Roman"/>
-          <w:sz w:val="24"/>
-          <w:szCs w:val="24"/>
-        </w:rPr>
-        <w:t>7..</w:t>
-      </w:r>
-      <w:proofErr w:type="gramEnd"/>
-      <w:r>
-        <w:rPr>
-          <w:rFonts w:ascii="Times New Roman" w:eastAsia="Times New Roman" w:hAnsi="Times New Roman" w:cs="Times New Roman"/>
-          <w:sz w:val="24"/>
-          <w:szCs w:val="24"/>
-        </w:rPr>
-        <w:t>0] &lt;= A[7..0]*B[7..0]+C[7..0].</w:t>
+        <w:t>: DATA_OUT[7..0] &lt;= A[7..0]*B[7..0]+C[7..0].</w:t>
       </w:r>
     </w:p>
     <w:p>
@@ -2199,25 +2014,7 @@
           <w:sz w:val="24"/>
           <w:szCs w:val="24"/>
         </w:rPr>
-        <w:t xml:space="preserve"> </w:t>
-      </w:r>
-      <w:proofErr w:type="spellStart"/>
-      <w:r>
-        <w:rPr>
-          <w:rFonts w:ascii="Times New Roman" w:eastAsia="Times New Roman" w:hAnsi="Times New Roman" w:cs="Times New Roman"/>
-          <w:sz w:val="24"/>
-          <w:szCs w:val="24"/>
-        </w:rPr>
-        <w:t>Параметризовать</w:t>
-      </w:r>
-      <w:proofErr w:type="spellEnd"/>
-      <w:r>
-        <w:rPr>
-          <w:rFonts w:ascii="Times New Roman" w:eastAsia="Times New Roman" w:hAnsi="Times New Roman" w:cs="Times New Roman"/>
-          <w:sz w:val="24"/>
-          <w:szCs w:val="24"/>
-        </w:rPr>
-        <w:t xml:space="preserve"> модуль из </w:t>
+        <w:t xml:space="preserve"> Параметризовать модуль из </w:t>
       </w:r>
       <w:r>
         <w:rPr>
@@ -2252,8 +2049,8 @@
           <w:szCs w:val="24"/>
         </w:rPr>
       </w:pPr>
-      <w:bookmarkStart w:id="1" w:name="h.c51s8xqfteq3" w:colFirst="0" w:colLast="0"/>
-      <w:bookmarkEnd w:id="1"/>
+      <w:bookmarkStart w:id="0" w:name="h.c51s8xqfteq3" w:colFirst="0" w:colLast="0"/>
+      <w:bookmarkEnd w:id="0"/>
       <w:r>
         <w:rPr>
           <w:rFonts w:ascii="Times New Roman" w:eastAsia="Times New Roman" w:hAnsi="Times New Roman" w:cs="Times New Roman"/>
@@ -2269,43 +2066,7 @@
           <w:sz w:val="24"/>
           <w:szCs w:val="24"/>
         </w:rPr>
-        <w:t xml:space="preserve"> Создать *.</w:t>
-      </w:r>
-      <w:proofErr w:type="spellStart"/>
-      <w:r>
-        <w:rPr>
-          <w:rFonts w:ascii="Times New Roman" w:eastAsia="Times New Roman" w:hAnsi="Times New Roman" w:cs="Times New Roman"/>
-          <w:sz w:val="24"/>
-          <w:szCs w:val="24"/>
-        </w:rPr>
-        <w:t>vwf</w:t>
-      </w:r>
-      <w:proofErr w:type="spellEnd"/>
-      <w:r>
-        <w:rPr>
-          <w:rFonts w:ascii="Times New Roman" w:eastAsia="Times New Roman" w:hAnsi="Times New Roman" w:cs="Times New Roman"/>
-          <w:sz w:val="24"/>
-          <w:szCs w:val="24"/>
-        </w:rPr>
-        <w:t xml:space="preserve"> файл и </w:t>
-      </w:r>
-      <w:proofErr w:type="spellStart"/>
-      <w:r>
-        <w:rPr>
-          <w:rFonts w:ascii="Times New Roman" w:eastAsia="Times New Roman" w:hAnsi="Times New Roman" w:cs="Times New Roman"/>
-          <w:sz w:val="24"/>
-          <w:szCs w:val="24"/>
-        </w:rPr>
-        <w:t>просимулировать</w:t>
-      </w:r>
-      <w:proofErr w:type="spellEnd"/>
-      <w:r>
-        <w:rPr>
-          <w:rFonts w:ascii="Times New Roman" w:eastAsia="Times New Roman" w:hAnsi="Times New Roman" w:cs="Times New Roman"/>
-          <w:sz w:val="24"/>
-          <w:szCs w:val="24"/>
-        </w:rPr>
-        <w:t xml:space="preserve"> модул</w:t>
+        <w:t xml:space="preserve"> Создать *.vwf файл и просимулировать модул</w:t>
       </w:r>
       <w:r>
         <w:rPr>
@@ -2443,7 +2204,7 @@
     </w:p>
     <w:p>
       <w:pPr>
-        <w:pStyle w:val="a8"/>
+        <w:pStyle w:val="ListParagraph"/>
         <w:numPr>
           <w:ilvl w:val="3"/>
           <w:numId w:val="1"/>
@@ -2484,7 +2245,6 @@
         </w:rPr>
         <w:t>Реализовать ваш вариант алгоритма из Задания №1</w:t>
       </w:r>
-      <w:proofErr w:type="spellStart"/>
       <w:r>
         <w:rPr>
           <w:rFonts w:ascii="Times New Roman" w:eastAsia="Times New Roman" w:hAnsi="Times New Roman" w:cs="Times New Roman"/>
@@ -2494,7 +2254,6 @@
         </w:rPr>
         <w:t>MatLAB</w:t>
       </w:r>
-      <w:proofErr w:type="spellEnd"/>
       <w:r>
         <w:rPr>
           <w:rFonts w:ascii="Times New Roman" w:eastAsia="Times New Roman" w:hAnsi="Times New Roman" w:cs="Times New Roman"/>
@@ -2503,7 +2262,6 @@
         </w:rPr>
         <w:t xml:space="preserve"> в программе </w:t>
       </w:r>
-      <w:proofErr w:type="spellStart"/>
       <w:r>
         <w:rPr>
           <w:rFonts w:ascii="Times New Roman" w:eastAsia="Times New Roman" w:hAnsi="Times New Roman" w:cs="Times New Roman"/>
@@ -2513,7 +2271,6 @@
         </w:rPr>
         <w:t>Quartus</w:t>
       </w:r>
-      <w:proofErr w:type="spellEnd"/>
       <w:r>
         <w:rPr>
           <w:rFonts w:ascii="Times New Roman" w:eastAsia="Times New Roman" w:hAnsi="Times New Roman" w:cs="Times New Roman"/>
@@ -2548,7 +2305,6 @@
         </w:rPr>
         <w:t>System</w:t>
       </w:r>
-      <w:proofErr w:type="spellStart"/>
       <w:r>
         <w:rPr>
           <w:rFonts w:ascii="Times New Roman" w:eastAsia="Times New Roman" w:hAnsi="Times New Roman" w:cs="Times New Roman"/>
@@ -2557,7 +2313,6 @@
         </w:rPr>
         <w:t>Verilog</w:t>
       </w:r>
-      <w:proofErr w:type="spellEnd"/>
       <w:r>
         <w:rPr>
           <w:rFonts w:ascii="Times New Roman" w:eastAsia="Times New Roman" w:hAnsi="Times New Roman" w:cs="Times New Roman"/>
@@ -2596,25 +2351,7 @@
           <w:sz w:val="24"/>
           <w:szCs w:val="24"/>
         </w:rPr>
-        <w:t xml:space="preserve">А </w:t>
-      </w:r>
-      <w:proofErr w:type="gramStart"/>
-      <w:r>
-        <w:rPr>
-          <w:rFonts w:ascii="Times New Roman" w:eastAsia="Times New Roman" w:hAnsi="Times New Roman" w:cs="Times New Roman"/>
-          <w:sz w:val="24"/>
-          <w:szCs w:val="24"/>
-        </w:rPr>
-        <w:t>так же</w:t>
-      </w:r>
-      <w:proofErr w:type="gramEnd"/>
-      <w:r>
-        <w:rPr>
-          <w:rFonts w:ascii="Times New Roman" w:eastAsia="Times New Roman" w:hAnsi="Times New Roman" w:cs="Times New Roman"/>
-          <w:sz w:val="24"/>
-          <w:szCs w:val="24"/>
-        </w:rPr>
-        <w:t xml:space="preserve"> подключить </w:t>
+        <w:t xml:space="preserve">А так же подключить </w:t>
       </w:r>
       <w:r>
         <w:rPr>
@@ -2656,47 +2393,7 @@
           <w:sz w:val="28"/>
           <w:szCs w:val="28"/>
         </w:rPr>
-        <w:t xml:space="preserve">Задание № 4: знакомство с САПР </w:t>
-      </w:r>
-      <w:proofErr w:type="spellStart"/>
-      <w:r>
-        <w:rPr>
-          <w:rFonts w:ascii="Times New Roman" w:eastAsia="Times New Roman" w:hAnsi="Times New Roman" w:cs="Times New Roman"/>
-          <w:b/>
-          <w:sz w:val="28"/>
-          <w:szCs w:val="28"/>
-        </w:rPr>
-        <w:t>Altium</w:t>
-      </w:r>
-      <w:proofErr w:type="spellEnd"/>
-      <w:r>
-        <w:rPr>
-          <w:rFonts w:ascii="Times New Roman" w:eastAsia="Times New Roman" w:hAnsi="Times New Roman" w:cs="Times New Roman"/>
-          <w:b/>
-          <w:sz w:val="28"/>
-          <w:szCs w:val="28"/>
-        </w:rPr>
-        <w:t xml:space="preserve"> </w:t>
-      </w:r>
-      <w:proofErr w:type="spellStart"/>
-      <w:r>
-        <w:rPr>
-          <w:rFonts w:ascii="Times New Roman" w:eastAsia="Times New Roman" w:hAnsi="Times New Roman" w:cs="Times New Roman"/>
-          <w:b/>
-          <w:sz w:val="28"/>
-          <w:szCs w:val="28"/>
-        </w:rPr>
-        <w:t>Designer</w:t>
-      </w:r>
-      <w:proofErr w:type="spellEnd"/>
-      <w:r>
-        <w:rPr>
-          <w:rFonts w:ascii="Times New Roman" w:eastAsia="Times New Roman" w:hAnsi="Times New Roman" w:cs="Times New Roman"/>
-          <w:b/>
-          <w:sz w:val="28"/>
-          <w:szCs w:val="28"/>
-        </w:rPr>
-        <w:t xml:space="preserve"> (проектирование схем)</w:t>
+        <w:t>Задание № 4: знакомство с САПР Altium Designer (проектирование схем)</w:t>
       </w:r>
     </w:p>
     <w:p>
@@ -2733,43 +2430,7 @@
           <w:sz w:val="24"/>
           <w:szCs w:val="24"/>
         </w:rPr>
-        <w:t xml:space="preserve"> Установить на свой рабочий компьютер (ноутбук) – </w:t>
-      </w:r>
-      <w:proofErr w:type="spellStart"/>
-      <w:r>
-        <w:rPr>
-          <w:rFonts w:ascii="Times New Roman" w:eastAsia="Times New Roman" w:hAnsi="Times New Roman" w:cs="Times New Roman"/>
-          <w:sz w:val="24"/>
-          <w:szCs w:val="24"/>
-        </w:rPr>
-        <w:t>Altium</w:t>
-      </w:r>
-      <w:proofErr w:type="spellEnd"/>
-      <w:r>
-        <w:rPr>
-          <w:rFonts w:ascii="Times New Roman" w:eastAsia="Times New Roman" w:hAnsi="Times New Roman" w:cs="Times New Roman"/>
-          <w:sz w:val="24"/>
-          <w:szCs w:val="24"/>
-        </w:rPr>
-        <w:t xml:space="preserve"> </w:t>
-      </w:r>
-      <w:proofErr w:type="spellStart"/>
-      <w:r>
-        <w:rPr>
-          <w:rFonts w:ascii="Times New Roman" w:eastAsia="Times New Roman" w:hAnsi="Times New Roman" w:cs="Times New Roman"/>
-          <w:sz w:val="24"/>
-          <w:szCs w:val="24"/>
-        </w:rPr>
-        <w:t>Designer</w:t>
-      </w:r>
-      <w:proofErr w:type="spellEnd"/>
-      <w:r>
-        <w:rPr>
-          <w:rFonts w:ascii="Times New Roman" w:eastAsia="Times New Roman" w:hAnsi="Times New Roman" w:cs="Times New Roman"/>
-          <w:sz w:val="24"/>
-          <w:szCs w:val="24"/>
-        </w:rPr>
-        <w:t xml:space="preserve"> версии 10.</w:t>
+        <w:t xml:space="preserve"> Установить на свой рабочий компьютер (ноутбук) – Altium Designer версии 10.</w:t>
       </w:r>
     </w:p>
     <w:p>
@@ -2791,8 +2452,8 @@
           <w:szCs w:val="24"/>
         </w:rPr>
       </w:pPr>
-      <w:bookmarkStart w:id="2" w:name="h.fa8k53gjw6qj" w:colFirst="0" w:colLast="0"/>
-      <w:bookmarkEnd w:id="2"/>
+      <w:bookmarkStart w:id="1" w:name="h.fa8k53gjw6qj" w:colFirst="0" w:colLast="0"/>
+      <w:bookmarkEnd w:id="1"/>
       <w:r>
         <w:rPr>
           <w:rFonts w:ascii="Times New Roman" w:eastAsia="Times New Roman" w:hAnsi="Times New Roman" w:cs="Times New Roman"/>
@@ -2808,61 +2469,7 @@
           <w:sz w:val="24"/>
           <w:szCs w:val="24"/>
         </w:rPr>
-        <w:t xml:space="preserve"> Создать проект вашей платы в виде структуры (</w:t>
-      </w:r>
-      <w:proofErr w:type="spellStart"/>
-      <w:r>
-        <w:rPr>
-          <w:rFonts w:ascii="Times New Roman" w:eastAsia="Times New Roman" w:hAnsi="Times New Roman" w:cs="Times New Roman"/>
-          <w:sz w:val="24"/>
-          <w:szCs w:val="24"/>
-        </w:rPr>
-        <w:t>Pcb</w:t>
-      </w:r>
-      <w:proofErr w:type="spellEnd"/>
-      <w:r>
-        <w:rPr>
-          <w:rFonts w:ascii="Times New Roman" w:eastAsia="Times New Roman" w:hAnsi="Times New Roman" w:cs="Times New Roman"/>
-          <w:sz w:val="24"/>
-          <w:szCs w:val="24"/>
-        </w:rPr>
-        <w:t xml:space="preserve"> </w:t>
-      </w:r>
-      <w:proofErr w:type="spellStart"/>
-      <w:r>
-        <w:rPr>
-          <w:rFonts w:ascii="Times New Roman" w:eastAsia="Times New Roman" w:hAnsi="Times New Roman" w:cs="Times New Roman"/>
-          <w:sz w:val="24"/>
-          <w:szCs w:val="24"/>
-        </w:rPr>
-        <w:t>project</w:t>
-      </w:r>
-      <w:proofErr w:type="spellEnd"/>
-      <w:r>
-        <w:rPr>
-          <w:rFonts w:ascii="Times New Roman" w:eastAsia="Times New Roman" w:hAnsi="Times New Roman" w:cs="Times New Roman"/>
-          <w:sz w:val="24"/>
-          <w:szCs w:val="24"/>
-        </w:rPr>
-        <w:t xml:space="preserve"> и схемотехнический файл </w:t>
-      </w:r>
-      <w:proofErr w:type="spellStart"/>
-      <w:r>
-        <w:rPr>
-          <w:rFonts w:ascii="Times New Roman" w:eastAsia="Times New Roman" w:hAnsi="Times New Roman" w:cs="Times New Roman"/>
-          <w:sz w:val="24"/>
-          <w:szCs w:val="24"/>
-        </w:rPr>
-        <w:t>Sch</w:t>
-      </w:r>
-      <w:proofErr w:type="spellEnd"/>
-      <w:r>
-        <w:rPr>
-          <w:rFonts w:ascii="Times New Roman" w:eastAsia="Times New Roman" w:hAnsi="Times New Roman" w:cs="Times New Roman"/>
-          <w:sz w:val="24"/>
-          <w:szCs w:val="24"/>
-        </w:rPr>
-        <w:t>).</w:t>
+        <w:t xml:space="preserve"> Создать проект вашей платы в виде структуры (Pcb project и схемотехнический файл Sch).</w:t>
       </w:r>
     </w:p>
     <w:p>
@@ -2884,8 +2491,8 @@
           <w:szCs w:val="24"/>
         </w:rPr>
       </w:pPr>
-      <w:bookmarkStart w:id="3" w:name="h.vaqi1blczcrl" w:colFirst="0" w:colLast="0"/>
-      <w:bookmarkEnd w:id="3"/>
+      <w:bookmarkStart w:id="2" w:name="h.vaqi1blczcrl" w:colFirst="0" w:colLast="0"/>
+      <w:bookmarkEnd w:id="2"/>
       <w:r>
         <w:rPr>
           <w:rFonts w:ascii="Times New Roman" w:eastAsia="Times New Roman" w:hAnsi="Times New Roman" w:cs="Times New Roman"/>
@@ -2901,43 +2508,7 @@
           <w:sz w:val="24"/>
           <w:szCs w:val="24"/>
         </w:rPr>
-        <w:t xml:space="preserve"> Создать в своей папке файл библиотеки (V_№</w:t>
-      </w:r>
-      <w:proofErr w:type="spellStart"/>
-      <w:r>
-        <w:rPr>
-          <w:rFonts w:ascii="Times New Roman" w:eastAsia="Times New Roman" w:hAnsi="Times New Roman" w:cs="Times New Roman"/>
-          <w:sz w:val="24"/>
-          <w:szCs w:val="24"/>
-        </w:rPr>
-        <w:t>варианта.schlib</w:t>
-      </w:r>
-      <w:proofErr w:type="spellEnd"/>
-      <w:r>
-        <w:rPr>
-          <w:rFonts w:ascii="Times New Roman" w:eastAsia="Times New Roman" w:hAnsi="Times New Roman" w:cs="Times New Roman"/>
-          <w:sz w:val="24"/>
-          <w:szCs w:val="24"/>
-        </w:rPr>
-        <w:t xml:space="preserve">) элементов и нарисовать в нем резистор, конденсатор, ОУ и 14-ти битный АЦП нарисовать из приложенных </w:t>
-      </w:r>
-      <w:proofErr w:type="spellStart"/>
-      <w:r>
-        <w:rPr>
-          <w:rFonts w:ascii="Times New Roman" w:eastAsia="Times New Roman" w:hAnsi="Times New Roman" w:cs="Times New Roman"/>
-          <w:sz w:val="24"/>
-          <w:szCs w:val="24"/>
-        </w:rPr>
-        <w:t>pdf</w:t>
-      </w:r>
-      <w:proofErr w:type="spellEnd"/>
-      <w:r>
-        <w:rPr>
-          <w:rFonts w:ascii="Times New Roman" w:eastAsia="Times New Roman" w:hAnsi="Times New Roman" w:cs="Times New Roman"/>
-          <w:sz w:val="24"/>
-          <w:szCs w:val="24"/>
-        </w:rPr>
-        <w:t xml:space="preserve"> файлов.</w:t>
+        <w:t xml:space="preserve"> Создать в своей папке файл библиотеки (V_№варианта.schlib) элементов и нарисовать в нем резистор, конденсатор, ОУ и 14-ти битный АЦП нарисовать из приложенных pdf файлов.</w:t>
       </w:r>
     </w:p>
     <w:p>
@@ -2959,8 +2530,8 @@
           <w:szCs w:val="24"/>
         </w:rPr>
       </w:pPr>
-      <w:bookmarkStart w:id="4" w:name="h.ukeh2vyhwf97" w:colFirst="0" w:colLast="0"/>
-      <w:bookmarkEnd w:id="4"/>
+      <w:bookmarkStart w:id="3" w:name="h.ukeh2vyhwf97" w:colFirst="0" w:colLast="0"/>
+      <w:bookmarkEnd w:id="3"/>
       <w:r>
         <w:rPr>
           <w:rFonts w:ascii="Times New Roman" w:eastAsia="Times New Roman" w:hAnsi="Times New Roman" w:cs="Times New Roman"/>
@@ -2976,25 +2547,7 @@
           <w:sz w:val="24"/>
           <w:szCs w:val="24"/>
         </w:rPr>
-        <w:t xml:space="preserve"> Нарисовать схему содержащую созданные элементы из пункта 3 преобразующую сигнал вида ступеньки амплитудой 2В в экспоненциальный сигнал с параметрами вашего </w:t>
-      </w:r>
-      <w:proofErr w:type="gramStart"/>
-      <w:r>
-        <w:rPr>
-          <w:rFonts w:ascii="Times New Roman" w:eastAsia="Times New Roman" w:hAnsi="Times New Roman" w:cs="Times New Roman"/>
-          <w:sz w:val="24"/>
-          <w:szCs w:val="24"/>
-        </w:rPr>
-        <w:t>варианта  для</w:t>
-      </w:r>
-      <w:proofErr w:type="gramEnd"/>
-      <w:r>
-        <w:rPr>
-          <w:rFonts w:ascii="Times New Roman" w:eastAsia="Times New Roman" w:hAnsi="Times New Roman" w:cs="Times New Roman"/>
-          <w:sz w:val="24"/>
-          <w:szCs w:val="24"/>
-        </w:rPr>
-        <w:t xml:space="preserve"> передачи его в оцифрованной форме в ПЛИС. </w:t>
+        <w:t xml:space="preserve"> Нарисовать схему содержащую созданные элементы из пункта 3 преобразующую сигнал вида ступеньки амплитудой 2В в экспоненциальный сигнал с параметрами вашего варианта  для передачи его в оцифрованной форме в ПЛИС. </w:t>
       </w:r>
     </w:p>
     <w:p>
@@ -3005,8 +2558,8 @@
           <w:rFonts w:ascii="Times New Roman" w:hAnsi="Times New Roman" w:cs="Times New Roman"/>
         </w:rPr>
       </w:pPr>
-      <w:bookmarkStart w:id="5" w:name="h.xhccjj411e14" w:colFirst="0" w:colLast="0"/>
-      <w:bookmarkEnd w:id="5"/>
+      <w:bookmarkStart w:id="4" w:name="h.xhccjj411e14" w:colFirst="0" w:colLast="0"/>
+      <w:bookmarkEnd w:id="4"/>
       <w:r>
         <w:rPr>
           <w:rFonts w:ascii="Times New Roman" w:eastAsia="Times New Roman" w:hAnsi="Times New Roman" w:cs="Times New Roman"/>
@@ -3014,47 +2567,7 @@
           <w:sz w:val="28"/>
           <w:szCs w:val="28"/>
         </w:rPr>
-        <w:t xml:space="preserve">Задание № 5: знакомство с САПР </w:t>
-      </w:r>
-      <w:proofErr w:type="spellStart"/>
-      <w:r>
-        <w:rPr>
-          <w:rFonts w:ascii="Times New Roman" w:eastAsia="Times New Roman" w:hAnsi="Times New Roman" w:cs="Times New Roman"/>
-          <w:b/>
-          <w:sz w:val="28"/>
-          <w:szCs w:val="28"/>
-        </w:rPr>
-        <w:t>Altium</w:t>
-      </w:r>
-      <w:proofErr w:type="spellEnd"/>
-      <w:r>
-        <w:rPr>
-          <w:rFonts w:ascii="Times New Roman" w:eastAsia="Times New Roman" w:hAnsi="Times New Roman" w:cs="Times New Roman"/>
-          <w:b/>
-          <w:sz w:val="28"/>
-          <w:szCs w:val="28"/>
-        </w:rPr>
-        <w:t xml:space="preserve"> </w:t>
-      </w:r>
-      <w:proofErr w:type="spellStart"/>
-      <w:r>
-        <w:rPr>
-          <w:rFonts w:ascii="Times New Roman" w:eastAsia="Times New Roman" w:hAnsi="Times New Roman" w:cs="Times New Roman"/>
-          <w:b/>
-          <w:sz w:val="28"/>
-          <w:szCs w:val="28"/>
-        </w:rPr>
-        <w:t>Designer</w:t>
-      </w:r>
-      <w:proofErr w:type="spellEnd"/>
-      <w:r>
-        <w:rPr>
-          <w:rFonts w:ascii="Times New Roman" w:eastAsia="Times New Roman" w:hAnsi="Times New Roman" w:cs="Times New Roman"/>
-          <w:b/>
-          <w:sz w:val="28"/>
-          <w:szCs w:val="28"/>
-        </w:rPr>
-        <w:t xml:space="preserve"> (разводка ПП)</w:t>
+        <w:t>Задание № 5: знакомство с САПР Altium Designer (разводка ПП)</w:t>
       </w:r>
     </w:p>
     <w:p>
@@ -3091,25 +2604,7 @@
           <w:sz w:val="24"/>
           <w:szCs w:val="24"/>
         </w:rPr>
-        <w:t xml:space="preserve"> Создать файл изображения вашей платы в проекте (</w:t>
-      </w:r>
-      <w:proofErr w:type="spellStart"/>
-      <w:r>
-        <w:rPr>
-          <w:rFonts w:ascii="Times New Roman" w:eastAsia="Times New Roman" w:hAnsi="Times New Roman" w:cs="Times New Roman"/>
-          <w:sz w:val="24"/>
-          <w:szCs w:val="24"/>
-        </w:rPr>
-        <w:t>Pcb</w:t>
-      </w:r>
-      <w:proofErr w:type="spellEnd"/>
-      <w:r>
-        <w:rPr>
-          <w:rFonts w:ascii="Times New Roman" w:eastAsia="Times New Roman" w:hAnsi="Times New Roman" w:cs="Times New Roman"/>
-          <w:sz w:val="24"/>
-          <w:szCs w:val="24"/>
-        </w:rPr>
-        <w:t xml:space="preserve">). </w:t>
+        <w:t xml:space="preserve"> Создать файл изображения вашей платы в проекте (Pcb). </w:t>
       </w:r>
     </w:p>
     <w:p>
@@ -3131,8 +2626,8 @@
           <w:szCs w:val="24"/>
         </w:rPr>
       </w:pPr>
-      <w:bookmarkStart w:id="6" w:name="h.4uq6nbm3pwdu" w:colFirst="0" w:colLast="0"/>
-      <w:bookmarkEnd w:id="6"/>
+      <w:bookmarkStart w:id="5" w:name="h.4uq6nbm3pwdu" w:colFirst="0" w:colLast="0"/>
+      <w:bookmarkEnd w:id="5"/>
       <w:r>
         <w:rPr>
           <w:rFonts w:ascii="Times New Roman" w:eastAsia="Times New Roman" w:hAnsi="Times New Roman" w:cs="Times New Roman"/>
@@ -3148,43 +2643,7 @@
           <w:sz w:val="24"/>
           <w:szCs w:val="24"/>
         </w:rPr>
-        <w:t xml:space="preserve"> Создать в своей папке файл библиотеки (V_№</w:t>
-      </w:r>
-      <w:proofErr w:type="spellStart"/>
-      <w:r>
-        <w:rPr>
-          <w:rFonts w:ascii="Times New Roman" w:eastAsia="Times New Roman" w:hAnsi="Times New Roman" w:cs="Times New Roman"/>
-          <w:sz w:val="24"/>
-          <w:szCs w:val="24"/>
-        </w:rPr>
-        <w:t>варианта.pcblib</w:t>
-      </w:r>
-      <w:proofErr w:type="spellEnd"/>
-      <w:r>
-        <w:rPr>
-          <w:rFonts w:ascii="Times New Roman" w:eastAsia="Times New Roman" w:hAnsi="Times New Roman" w:cs="Times New Roman"/>
-          <w:sz w:val="24"/>
-          <w:szCs w:val="24"/>
-        </w:rPr>
-        <w:t xml:space="preserve">) элементов и нарисовать в нем резистор, конденсатор, ОУ и 14-ти битный АЦП из приложенных </w:t>
-      </w:r>
-      <w:proofErr w:type="spellStart"/>
-      <w:r>
-        <w:rPr>
-          <w:rFonts w:ascii="Times New Roman" w:eastAsia="Times New Roman" w:hAnsi="Times New Roman" w:cs="Times New Roman"/>
-          <w:sz w:val="24"/>
-          <w:szCs w:val="24"/>
-        </w:rPr>
-        <w:t>pdf</w:t>
-      </w:r>
-      <w:proofErr w:type="spellEnd"/>
-      <w:r>
-        <w:rPr>
-          <w:rFonts w:ascii="Times New Roman" w:eastAsia="Times New Roman" w:hAnsi="Times New Roman" w:cs="Times New Roman"/>
-          <w:sz w:val="24"/>
-          <w:szCs w:val="24"/>
-        </w:rPr>
-        <w:t xml:space="preserve"> файлов. </w:t>
+        <w:t xml:space="preserve"> Создать в своей папке файл библиотеки (V_№варианта.pcblib) элементов и нарисовать в нем резистор, конденсатор, ОУ и 14-ти битный АЦП из приложенных pdf файлов. </w:t>
       </w:r>
     </w:p>
     <w:p>
@@ -3206,8 +2665,8 @@
           <w:szCs w:val="24"/>
         </w:rPr>
       </w:pPr>
-      <w:bookmarkStart w:id="7" w:name="h.f5309w5phytb" w:colFirst="0" w:colLast="0"/>
-      <w:bookmarkEnd w:id="7"/>
+      <w:bookmarkStart w:id="6" w:name="h.f5309w5phytb" w:colFirst="0" w:colLast="0"/>
+      <w:bookmarkEnd w:id="6"/>
       <w:r>
         <w:rPr>
           <w:rFonts w:ascii="Times New Roman" w:eastAsia="Times New Roman" w:hAnsi="Times New Roman" w:cs="Times New Roman"/>
@@ -3215,6 +2674,7 @@
           <w:szCs w:val="24"/>
           <w:highlight w:val="red"/>
         </w:rPr>
+        <w:lastRenderedPageBreak/>
         <w:t>(1 балла)</w:t>
       </w:r>
       <w:r>
@@ -3223,61 +2683,7 @@
           <w:sz w:val="24"/>
           <w:szCs w:val="24"/>
         </w:rPr>
-        <w:t xml:space="preserve"> Привязать элементы из </w:t>
-      </w:r>
-      <w:proofErr w:type="spellStart"/>
-      <w:r>
-        <w:rPr>
-          <w:rFonts w:ascii="Times New Roman" w:eastAsia="Times New Roman" w:hAnsi="Times New Roman" w:cs="Times New Roman"/>
-          <w:sz w:val="24"/>
-          <w:szCs w:val="24"/>
-        </w:rPr>
-        <w:t>Pcblib</w:t>
-      </w:r>
-      <w:proofErr w:type="spellEnd"/>
-      <w:r>
-        <w:rPr>
-          <w:rFonts w:ascii="Times New Roman" w:eastAsia="Times New Roman" w:hAnsi="Times New Roman" w:cs="Times New Roman"/>
-          <w:sz w:val="24"/>
-          <w:szCs w:val="24"/>
-        </w:rPr>
-        <w:t xml:space="preserve"> к элементам из </w:t>
-      </w:r>
-      <w:proofErr w:type="spellStart"/>
-      <w:r>
-        <w:rPr>
-          <w:rFonts w:ascii="Times New Roman" w:eastAsia="Times New Roman" w:hAnsi="Times New Roman" w:cs="Times New Roman"/>
-          <w:sz w:val="24"/>
-          <w:szCs w:val="24"/>
-        </w:rPr>
-        <w:t>Schlib</w:t>
-      </w:r>
-      <w:proofErr w:type="spellEnd"/>
-      <w:r>
-        <w:rPr>
-          <w:rFonts w:ascii="Times New Roman" w:eastAsia="Times New Roman" w:hAnsi="Times New Roman" w:cs="Times New Roman"/>
-          <w:sz w:val="24"/>
-          <w:szCs w:val="24"/>
-        </w:rPr>
-        <w:t xml:space="preserve">. Обновить </w:t>
-      </w:r>
-      <w:proofErr w:type="spellStart"/>
-      <w:r>
-        <w:rPr>
-          <w:rFonts w:ascii="Times New Roman" w:eastAsia="Times New Roman" w:hAnsi="Times New Roman" w:cs="Times New Roman"/>
-          <w:sz w:val="24"/>
-          <w:szCs w:val="24"/>
-        </w:rPr>
-        <w:t>Pcb</w:t>
-      </w:r>
-      <w:proofErr w:type="spellEnd"/>
-      <w:r>
-        <w:rPr>
-          <w:rFonts w:ascii="Times New Roman" w:eastAsia="Times New Roman" w:hAnsi="Times New Roman" w:cs="Times New Roman"/>
-          <w:sz w:val="24"/>
-          <w:szCs w:val="24"/>
-        </w:rPr>
-        <w:t xml:space="preserve"> файл вашего проекта с добавлением новых элементов.</w:t>
+        <w:t xml:space="preserve"> Привязать элементы из Pcblib к элементам из Schlib. Обновить Pcb файл вашего проекта с добавлением новых элементов.</w:t>
       </w:r>
     </w:p>
     <w:p>
@@ -3306,35 +2712,15 @@
           <w:szCs w:val="24"/>
           <w:highlight w:val="red"/>
         </w:rPr>
-        <w:lastRenderedPageBreak/>
-        <w:t xml:space="preserve">(1 </w:t>
-      </w:r>
-      <w:proofErr w:type="gramStart"/>
-      <w:r>
-        <w:rPr>
-          <w:rFonts w:ascii="Times New Roman" w:eastAsia="Times New Roman" w:hAnsi="Times New Roman" w:cs="Times New Roman"/>
-          <w:sz w:val="24"/>
-          <w:szCs w:val="24"/>
-          <w:highlight w:val="red"/>
-        </w:rPr>
-        <w:t>балла)</w:t>
-      </w:r>
-      <w:r>
-        <w:rPr>
-          <w:rFonts w:ascii="Times New Roman" w:eastAsia="Times New Roman" w:hAnsi="Times New Roman" w:cs="Times New Roman"/>
-          <w:sz w:val="24"/>
-          <w:szCs w:val="24"/>
-        </w:rPr>
-        <w:t>Проверить</w:t>
-      </w:r>
-      <w:proofErr w:type="gramEnd"/>
-      <w:r>
-        <w:rPr>
-          <w:rFonts w:ascii="Times New Roman" w:eastAsia="Times New Roman" w:hAnsi="Times New Roman" w:cs="Times New Roman"/>
-          <w:sz w:val="24"/>
-          <w:szCs w:val="24"/>
-        </w:rPr>
-        <w:t xml:space="preserve">, что все </w:t>
+        <w:t>(1 балла)</w:t>
+      </w:r>
+      <w:r>
+        <w:rPr>
+          <w:rFonts w:ascii="Times New Roman" w:eastAsia="Times New Roman" w:hAnsi="Times New Roman" w:cs="Times New Roman"/>
+          <w:sz w:val="24"/>
+          <w:szCs w:val="24"/>
+        </w:rPr>
+        <w:t xml:space="preserve">Проверить, что все </w:t>
       </w:r>
       <w:r>
         <w:rPr>
@@ -3398,25 +2784,7 @@
           <w:sz w:val="24"/>
           <w:szCs w:val="24"/>
         </w:rPr>
-        <w:t xml:space="preserve"> </w:t>
-      </w:r>
-      <w:proofErr w:type="gramStart"/>
-      <w:r>
-        <w:rPr>
-          <w:rFonts w:ascii="Times New Roman" w:eastAsia="Times New Roman" w:hAnsi="Times New Roman" w:cs="Times New Roman"/>
-          <w:sz w:val="24"/>
-          <w:szCs w:val="24"/>
-        </w:rPr>
-        <w:t>не правильно</w:t>
-      </w:r>
-      <w:proofErr w:type="gramEnd"/>
-      <w:r>
-        <w:rPr>
-          <w:rFonts w:ascii="Times New Roman" w:eastAsia="Times New Roman" w:hAnsi="Times New Roman" w:cs="Times New Roman"/>
-          <w:sz w:val="24"/>
-          <w:szCs w:val="24"/>
-        </w:rPr>
-        <w:t xml:space="preserve"> и будут сниматься баллы.</w:t>
+        <w:t xml:space="preserve"> не правильно и будут сниматься баллы.</w:t>
       </w:r>
     </w:p>
     <w:p>
@@ -3438,8 +2806,8 @@
           <w:szCs w:val="24"/>
         </w:rPr>
       </w:pPr>
-      <w:bookmarkStart w:id="8" w:name="h.gjdgxs" w:colFirst="0" w:colLast="0"/>
-      <w:bookmarkEnd w:id="8"/>
+      <w:bookmarkStart w:id="7" w:name="h.gjdgxs" w:colFirst="0" w:colLast="0"/>
+      <w:bookmarkEnd w:id="7"/>
       <w:r>
         <w:rPr>
           <w:rFonts w:ascii="Times New Roman" w:eastAsia="Times New Roman" w:hAnsi="Times New Roman" w:cs="Times New Roman"/>
@@ -3485,7 +2853,7 @@
 </file>
 
 <file path=word/numbering.xml><?xml version="1.0" encoding="utf-8"?>
-<w:numbering xmlns:wpc="http://schemas.microsoft.com/office/word/2010/wordprocessingCanvas" xmlns:mc="http://schemas.openxmlformats.org/markup-compatibility/2006" xmlns:o="urn:schemas-microsoft-com:office:office" xmlns:r="http://schemas.openxmlformats.org/officeDocument/2006/relationships" xmlns:m="http://schemas.openxmlformats.org/officeDocument/2006/math" xmlns:v="urn:schemas-microsoft-com:vml" xmlns:wp14="http://schemas.microsoft.com/office/word/2010/wordprocessingDrawing" xmlns:wp="http://schemas.openxmlformats.org/drawingml/2006/wordprocessingDrawing" xmlns:w10="urn:schemas-microsoft-com:office:word" xmlns:w="http://schemas.openxmlformats.org/wordprocessingml/2006/main" xmlns:w14="http://schemas.microsoft.com/office/word/2010/wordml" xmlns:w15="http://schemas.microsoft.com/office/word/2012/wordml" xmlns:wpg="http://schemas.microsoft.com/office/word/2010/wordprocessingGroup" xmlns:wpi="http://schemas.microsoft.com/office/word/2010/wordprocessingInk" xmlns:wne="http://schemas.microsoft.com/office/word/2006/wordml" xmlns:wps="http://schemas.microsoft.com/office/word/2010/wordprocessingShape" mc:Ignorable="w14 w15 wp14">
+<w:numbering xmlns:wpc="http://schemas.microsoft.com/office/word/2010/wordprocessingCanvas" xmlns:cx="http://schemas.microsoft.com/office/drawing/2014/chartex" xmlns:cx1="http://schemas.microsoft.com/office/drawing/2015/9/8/chartex" xmlns:cx2="http://schemas.microsoft.com/office/drawing/2015/10/21/chartex" xmlns:cx3="http://schemas.microsoft.com/office/drawing/2016/5/9/chartex" xmlns:cx4="http://schemas.microsoft.com/office/drawing/2016/5/10/chartex" xmlns:cx5="http://schemas.microsoft.com/office/drawing/2016/5/11/chartex" xmlns:cx6="http://schemas.microsoft.com/office/drawing/2016/5/12/chartex" xmlns:cx7="http://schemas.microsoft.com/office/drawing/2016/5/13/chartex" xmlns:cx8="http://schemas.microsoft.com/office/drawing/2016/5/14/chartex" xmlns:mc="http://schemas.openxmlformats.org/markup-compatibility/2006" xmlns:aink="http://schemas.microsoft.com/office/drawing/2016/ink" xmlns:am3d="http://schemas.microsoft.com/office/drawing/2017/model3d" xmlns:o="urn:schemas-microsoft-com:office:office" xmlns:oel="http://schemas.microsoft.com/office/2019/extlst" xmlns:r="http://schemas.openxmlformats.org/officeDocument/2006/relationships" xmlns:m="http://schemas.openxmlformats.org/officeDocument/2006/math" xmlns:v="urn:schemas-microsoft-com:vml" xmlns:wp14="http://schemas.microsoft.com/office/word/2010/wordprocessingDrawing" xmlns:wp="http://schemas.openxmlformats.org/drawingml/2006/wordprocessingDrawing" xmlns:w10="urn:schemas-microsoft-com:office:word" xmlns:w="http://schemas.openxmlformats.org/wordprocessingml/2006/main" xmlns:w14="http://schemas.microsoft.com/office/word/2010/wordml" xmlns:w15="http://schemas.microsoft.com/office/word/2012/wordml" xmlns:w16cex="http://schemas.microsoft.com/office/word/2018/wordml/cex" xmlns:w16cid="http://schemas.microsoft.com/office/word/2016/wordml/cid" xmlns:w16="http://schemas.microsoft.com/office/word/2018/wordml" xmlns:w16du="http://schemas.microsoft.com/office/word/2023/wordml/word16du" xmlns:w16sdtdh="http://schemas.microsoft.com/office/word/2020/wordml/sdtdatahash" xmlns:w16se="http://schemas.microsoft.com/office/word/2015/wordml/symex" xmlns:wpg="http://schemas.microsoft.com/office/word/2010/wordprocessingGroup" xmlns:wpi="http://schemas.microsoft.com/office/word/2010/wordprocessingInk" xmlns:wne="http://schemas.microsoft.com/office/word/2006/wordml" xmlns:wps="http://schemas.microsoft.com/office/word/2010/wordprocessingShape" mc:Ignorable="w14 w15 w16se w16cid w16 w16cex w16sdtdh w16du wp14">
   <w:abstractNum w:abstractNumId="0" w15:restartNumberingAfterBreak="0">
     <w:nsid w:val="0BDF2A94"/>
     <w:multiLevelType w:val="multilevel"/>
@@ -3974,26 +3342,26 @@
       </w:pPr>
     </w:lvl>
   </w:abstractNum>
-  <w:num w:numId="1">
+  <w:num w:numId="1" w16cid:durableId="1853841373">
     <w:abstractNumId w:val="4"/>
   </w:num>
-  <w:num w:numId="2">
+  <w:num w:numId="2" w16cid:durableId="182328254">
     <w:abstractNumId w:val="1"/>
   </w:num>
-  <w:num w:numId="3">
+  <w:num w:numId="3" w16cid:durableId="314065233">
     <w:abstractNumId w:val="0"/>
   </w:num>
-  <w:num w:numId="4">
+  <w:num w:numId="4" w16cid:durableId="1767728724">
     <w:abstractNumId w:val="2"/>
   </w:num>
-  <w:num w:numId="5">
+  <w:num w:numId="5" w16cid:durableId="310598170">
     <w:abstractNumId w:val="3"/>
   </w:num>
 </w:numbering>
 </file>
 
 <file path=word/styles.xml><?xml version="1.0" encoding="utf-8"?>
-<w:styles xmlns:mc="http://schemas.openxmlformats.org/markup-compatibility/2006" xmlns:r="http://schemas.openxmlformats.org/officeDocument/2006/relationships" xmlns:w="http://schemas.openxmlformats.org/wordprocessingml/2006/main" xmlns:w14="http://schemas.microsoft.com/office/word/2010/wordml" xmlns:w15="http://schemas.microsoft.com/office/word/2012/wordml" mc:Ignorable="w14 w15">
+<w:styles xmlns:mc="http://schemas.openxmlformats.org/markup-compatibility/2006" xmlns:r="http://schemas.openxmlformats.org/officeDocument/2006/relationships" xmlns:w="http://schemas.openxmlformats.org/wordprocessingml/2006/main" xmlns:w14="http://schemas.microsoft.com/office/word/2010/wordml" xmlns:w15="http://schemas.microsoft.com/office/word/2012/wordml" xmlns:w16cex="http://schemas.microsoft.com/office/word/2018/wordml/cex" xmlns:w16cid="http://schemas.microsoft.com/office/word/2016/wordml/cid" xmlns:w16="http://schemas.microsoft.com/office/word/2018/wordml" xmlns:w16du="http://schemas.microsoft.com/office/word/2023/wordml/word16du" xmlns:w16sdtdh="http://schemas.microsoft.com/office/word/2020/wordml/sdtdatahash" xmlns:w16se="http://schemas.microsoft.com/office/word/2015/wordml/symex" mc:Ignorable="w14 w15 w16se w16cid w16 w16cex w16sdtdh w16du">
   <w:docDefaults>
     <w:rPrDefault>
       <w:rPr>
@@ -4010,7 +3378,7 @@
       </w:pPr>
     </w:pPrDefault>
   </w:docDefaults>
-  <w:latentStyles w:defLockedState="0" w:defUIPriority="99" w:defSemiHidden="0" w:defUnhideWhenUsed="0" w:defQFormat="0" w:count="371">
+  <w:latentStyles w:defLockedState="0" w:defUIPriority="99" w:defSemiHidden="0" w:defUnhideWhenUsed="0" w:defQFormat="0" w:count="376">
     <w:lsdException w:name="Normal" w:uiPriority="0" w:qFormat="1"/>
     <w:lsdException w:name="heading 1" w:uiPriority="9" w:qFormat="1"/>
     <w:lsdException w:name="heading 2" w:semiHidden="1" w:uiPriority="9" w:unhideWhenUsed="1" w:qFormat="1"/>
@@ -4382,14 +3750,19 @@
     <w:lsdException w:name="List Table 5 Dark Accent 6" w:uiPriority="50"/>
     <w:lsdException w:name="List Table 6 Colorful Accent 6" w:uiPriority="51"/>
     <w:lsdException w:name="List Table 7 Colorful Accent 6" w:uiPriority="52"/>
+    <w:lsdException w:name="Mention" w:semiHidden="1" w:unhideWhenUsed="1"/>
+    <w:lsdException w:name="Smart Hyperlink" w:semiHidden="1" w:unhideWhenUsed="1"/>
+    <w:lsdException w:name="Hashtag" w:semiHidden="1" w:unhideWhenUsed="1"/>
+    <w:lsdException w:name="Unresolved Mention" w:semiHidden="1" w:unhideWhenUsed="1"/>
+    <w:lsdException w:name="Smart Link" w:semiHidden="1" w:unhideWhenUsed="1"/>
   </w:latentStyles>
-  <w:style w:type="paragraph" w:default="1" w:styleId="a">
+  <w:style w:type="paragraph" w:default="1" w:styleId="Normal">
     <w:name w:val="Normal"/>
   </w:style>
-  <w:style w:type="paragraph" w:styleId="1">
+  <w:style w:type="paragraph" w:styleId="Heading1">
     <w:name w:val="heading 1"/>
-    <w:basedOn w:val="a"/>
-    <w:next w:val="a"/>
+    <w:basedOn w:val="Normal"/>
+    <w:next w:val="Normal"/>
     <w:pPr>
       <w:keepNext/>
       <w:keepLines/>
@@ -4403,10 +3776,10 @@
       <w:szCs w:val="48"/>
     </w:rPr>
   </w:style>
-  <w:style w:type="paragraph" w:styleId="2">
+  <w:style w:type="paragraph" w:styleId="Heading2">
     <w:name w:val="heading 2"/>
-    <w:basedOn w:val="a"/>
-    <w:next w:val="a"/>
+    <w:basedOn w:val="Normal"/>
+    <w:next w:val="Normal"/>
     <w:pPr>
       <w:keepNext/>
       <w:keepLines/>
@@ -4420,10 +3793,10 @@
       <w:szCs w:val="36"/>
     </w:rPr>
   </w:style>
-  <w:style w:type="paragraph" w:styleId="3">
+  <w:style w:type="paragraph" w:styleId="Heading3">
     <w:name w:val="heading 3"/>
-    <w:basedOn w:val="a"/>
-    <w:next w:val="a"/>
+    <w:basedOn w:val="Normal"/>
+    <w:next w:val="Normal"/>
     <w:pPr>
       <w:keepNext/>
       <w:keepLines/>
@@ -4437,10 +3810,10 @@
       <w:szCs w:val="28"/>
     </w:rPr>
   </w:style>
-  <w:style w:type="paragraph" w:styleId="4">
+  <w:style w:type="paragraph" w:styleId="Heading4">
     <w:name w:val="heading 4"/>
-    <w:basedOn w:val="a"/>
-    <w:next w:val="a"/>
+    <w:basedOn w:val="Normal"/>
+    <w:next w:val="Normal"/>
     <w:pPr>
       <w:keepNext/>
       <w:keepLines/>
@@ -4454,10 +3827,10 @@
       <w:szCs w:val="24"/>
     </w:rPr>
   </w:style>
-  <w:style w:type="paragraph" w:styleId="5">
+  <w:style w:type="paragraph" w:styleId="Heading5">
     <w:name w:val="heading 5"/>
-    <w:basedOn w:val="a"/>
-    <w:next w:val="a"/>
+    <w:basedOn w:val="Normal"/>
+    <w:next w:val="Normal"/>
     <w:pPr>
       <w:keepNext/>
       <w:keepLines/>
@@ -4469,10 +3842,10 @@
       <w:b/>
     </w:rPr>
   </w:style>
-  <w:style w:type="paragraph" w:styleId="6">
+  <w:style w:type="paragraph" w:styleId="Heading6">
     <w:name w:val="heading 6"/>
-    <w:basedOn w:val="a"/>
-    <w:next w:val="a"/>
+    <w:basedOn w:val="Normal"/>
+    <w:next w:val="Normal"/>
     <w:pPr>
       <w:keepNext/>
       <w:keepLines/>
@@ -4486,13 +3859,13 @@
       <w:szCs w:val="20"/>
     </w:rPr>
   </w:style>
-  <w:style w:type="character" w:default="1" w:styleId="a0">
+  <w:style w:type="character" w:default="1" w:styleId="DefaultParagraphFont">
     <w:name w:val="Default Paragraph Font"/>
     <w:uiPriority w:val="1"/>
     <w:semiHidden/>
     <w:unhideWhenUsed/>
   </w:style>
-  <w:style w:type="table" w:default="1" w:styleId="a1">
+  <w:style w:type="table" w:default="1" w:styleId="TableNormal">
     <w:name w:val="Normal Table"/>
     <w:uiPriority w:val="99"/>
     <w:semiHidden/>
@@ -4507,14 +3880,14 @@
       </w:tblCellMar>
     </w:tblPr>
   </w:style>
-  <w:style w:type="numbering" w:default="1" w:styleId="a2">
+  <w:style w:type="numbering" w:default="1" w:styleId="NoList">
     <w:name w:val="No List"/>
     <w:uiPriority w:val="99"/>
     <w:semiHidden/>
     <w:unhideWhenUsed/>
   </w:style>
-  <w:style w:type="table" w:customStyle="1" w:styleId="TableNormal">
-    <w:name w:val="Table Normal"/>
+  <w:style w:type="table" w:customStyle="1" w:styleId="TableNormal1">
+    <w:name w:val="Table Normal1"/>
     <w:tblPr>
       <w:tblCellMar>
         <w:top w:w="0" w:type="dxa"/>
@@ -4524,10 +3897,10 @@
       </w:tblCellMar>
     </w:tblPr>
   </w:style>
-  <w:style w:type="paragraph" w:styleId="a3">
+  <w:style w:type="paragraph" w:styleId="Title">
     <w:name w:val="Title"/>
-    <w:basedOn w:val="a"/>
-    <w:next w:val="a"/>
+    <w:basedOn w:val="Normal"/>
+    <w:next w:val="Normal"/>
     <w:pPr>
       <w:keepNext/>
       <w:keepLines/>
@@ -4540,10 +3913,10 @@
       <w:szCs w:val="72"/>
     </w:rPr>
   </w:style>
-  <w:style w:type="paragraph" w:styleId="a4">
+  <w:style w:type="paragraph" w:styleId="Subtitle">
     <w:name w:val="Subtitle"/>
-    <w:basedOn w:val="a"/>
-    <w:next w:val="a"/>
+    <w:basedOn w:val="Normal"/>
+    <w:next w:val="Normal"/>
     <w:pPr>
       <w:keepNext/>
       <w:keepLines/>
@@ -4558,8 +3931,8 @@
       <w:szCs w:val="48"/>
     </w:rPr>
   </w:style>
-  <w:style w:type="table" w:customStyle="1" w:styleId="a5">
-    <w:basedOn w:val="TableNormal"/>
+  <w:style w:type="table" w:customStyle="1" w:styleId="a">
+    <w:basedOn w:val="TableNormal1"/>
     <w:tblPr>
       <w:tblStyleRowBandSize w:val="1"/>
       <w:tblStyleColBandSize w:val="1"/>
@@ -4569,10 +3942,10 @@
       </w:tblCellMar>
     </w:tblPr>
   </w:style>
-  <w:style w:type="paragraph" w:styleId="a6">
+  <w:style w:type="paragraph" w:styleId="BalloonText">
     <w:name w:val="Balloon Text"/>
-    <w:basedOn w:val="a"/>
-    <w:link w:val="a7"/>
+    <w:basedOn w:val="Normal"/>
+    <w:link w:val="BalloonTextChar"/>
     <w:uiPriority w:val="99"/>
     <w:semiHidden/>
     <w:unhideWhenUsed/>
@@ -4586,10 +3959,10 @@
       <w:szCs w:val="16"/>
     </w:rPr>
   </w:style>
-  <w:style w:type="character" w:customStyle="1" w:styleId="a7">
-    <w:name w:val="Текст выноски Знак"/>
-    <w:basedOn w:val="a0"/>
-    <w:link w:val="a6"/>
+  <w:style w:type="character" w:customStyle="1" w:styleId="BalloonTextChar">
+    <w:name w:val="Balloon Text Char"/>
+    <w:basedOn w:val="DefaultParagraphFont"/>
+    <w:link w:val="BalloonText"/>
     <w:uiPriority w:val="99"/>
     <w:semiHidden/>
     <w:rsid w:val="008C3582"/>
@@ -4599,9 +3972,9 @@
       <w:szCs w:val="16"/>
     </w:rPr>
   </w:style>
-  <w:style w:type="paragraph" w:styleId="a8">
+  <w:style w:type="paragraph" w:styleId="ListParagraph">
     <w:name w:val="List Paragraph"/>
-    <w:basedOn w:val="a"/>
+    <w:basedOn w:val="Normal"/>
     <w:uiPriority w:val="34"/>
     <w:qFormat/>
     <w:rsid w:val="00E764A2"/>

</xml_diff>